<commit_message>
Concertando relatório esquenta 2
</commit_message>
<xml_diff>
--- a/Trabalho Esquenta 2/Esquenta 2.docx
+++ b/Trabalho Esquenta 2/Esquenta 2.docx
@@ -18,7 +18,7 @@
           <w:sz w:val="24"/>
           <w:szCs w:val="24"/>
         </w:rPr>
-        <w:t>Para esse trabalho foram usados dois algoritmos para encontrar o maior elemento de um vetor, um algoritmo iterativo e um recursivo. A ideia é comparar os dois algoritmos em tempo e memória. O código para gerar os gráficos e para medir o tempo e a memória foi o mesmo do primeiro trabalho. O gráfico de tempo ficou como na figura:</w:t>
+        <w:t>Esquenta 2</w:t>
       </w:r>
     </w:p>
     <w:p>
@@ -34,14 +34,53 @@
       <w:r>
         <w:rPr>
           <w:rFonts w:ascii="Times New Roman" w:hAnsi="Times New Roman" w:cs="Times New Roman"/>
+          <w:sz w:val="24"/>
+          <w:szCs w:val="24"/>
+        </w:rPr>
+        <w:t>Inácio Lima de Souza Filho – 509153</w:t>
+      </w:r>
+    </w:p>
+    <w:p>
+      <w:pPr>
+        <w:spacing w:after="0" w:line="360" w:lineRule="auto"/>
+        <w:ind w:firstLine="1134"/>
+        <w:jc w:val="both"/>
+        <w:rPr>
+          <w:rFonts w:ascii="Times New Roman" w:hAnsi="Times New Roman" w:cs="Times New Roman"/>
+          <w:sz w:val="24"/>
+          <w:szCs w:val="24"/>
+        </w:rPr>
+      </w:pPr>
+      <w:r>
+        <w:rPr>
+          <w:rFonts w:ascii="Times New Roman" w:hAnsi="Times New Roman" w:cs="Times New Roman"/>
+          <w:sz w:val="24"/>
+          <w:szCs w:val="24"/>
+        </w:rPr>
+        <w:t>Para esse trabalho foram usados dois algoritmos para encontrar o maior elemento de um vetor, um algoritmo iterativo e um recursivo. A ideia é comparar os dois algoritmos em tempo e memória. O código para gerar os gráficos e para medir o tempo e a memória foi o mesmo do primeiro trabalho. O gráfico de tempo ficou como na figura:</w:t>
+      </w:r>
+    </w:p>
+    <w:p>
+      <w:pPr>
+        <w:spacing w:after="0" w:line="360" w:lineRule="auto"/>
+        <w:jc w:val="center"/>
+        <w:rPr>
+          <w:rFonts w:ascii="Times New Roman" w:hAnsi="Times New Roman" w:cs="Times New Roman"/>
+          <w:sz w:val="24"/>
+          <w:szCs w:val="24"/>
+        </w:rPr>
+      </w:pPr>
+      <w:r>
+        <w:rPr>
+          <w:rFonts w:ascii="Times New Roman" w:hAnsi="Times New Roman" w:cs="Times New Roman"/>
           <w:noProof/>
           <w:sz w:val="24"/>
           <w:szCs w:val="24"/>
         </w:rPr>
         <w:drawing>
-          <wp:inline distT="0" distB="0" distL="0" distR="0" wp14:anchorId="1539C01B" wp14:editId="6B26F2BD">
-            <wp:extent cx="5400040" cy="3298190"/>
-            <wp:effectExtent l="0" t="0" r="0" b="0"/>
+          <wp:inline distT="0" distB="0" distL="0" distR="0" wp14:anchorId="1539C01B" wp14:editId="3AA14178">
+            <wp:extent cx="4455718" cy="2721425"/>
+            <wp:effectExtent l="0" t="0" r="2540" b="3175"/>
             <wp:docPr id="2001732059" name="Imagem 1"/>
             <wp:cNvGraphicFramePr>
               <a:graphicFrameLocks xmlns:a="http://schemas.openxmlformats.org/drawingml/2006/main" noChangeAspect="1"/>
@@ -71,7 +110,7 @@
                   <pic:spPr bwMode="auto">
                     <a:xfrm>
                       <a:off x="0" y="0"/>
-                      <a:ext cx="5400040" cy="3298190"/>
+                      <a:ext cx="4465633" cy="2727481"/>
                     </a:xfrm>
                     <a:prstGeom prst="rect">
                       <a:avLst/>
@@ -91,6 +130,7 @@
     <w:p>
       <w:pPr>
         <w:spacing w:after="0" w:line="360" w:lineRule="auto"/>
+        <w:ind w:firstLine="1134"/>
         <w:jc w:val="both"/>
         <w:rPr>
           <w:rFonts w:ascii="Times New Roman" w:hAnsi="Times New Roman" w:cs="Times New Roman"/>
@@ -104,12 +144,45 @@
           <w:sz w:val="24"/>
           <w:szCs w:val="24"/>
         </w:rPr>
-        <w:t>É possível notar que para instancias pequenas a diferença entre os dois algoritmos foi pequena, mas para instancias maiores que houve uma diferença grande entre os dois algoritmos.</w:t>
+        <w:t>É possível notar que para inst</w:t>
+      </w:r>
+      <w:r>
+        <w:rPr>
+          <w:rFonts w:ascii="Times New Roman" w:hAnsi="Times New Roman" w:cs="Times New Roman"/>
+          <w:sz w:val="24"/>
+          <w:szCs w:val="24"/>
+        </w:rPr>
+        <w:t>â</w:t>
+      </w:r>
+      <w:r>
+        <w:rPr>
+          <w:rFonts w:ascii="Times New Roman" w:hAnsi="Times New Roman" w:cs="Times New Roman"/>
+          <w:sz w:val="24"/>
+          <w:szCs w:val="24"/>
+        </w:rPr>
+        <w:t>ncias pequenas a diferença entre os dois algoritmos foi pequena, mas para inst</w:t>
+      </w:r>
+      <w:r>
+        <w:rPr>
+          <w:rFonts w:ascii="Times New Roman" w:hAnsi="Times New Roman" w:cs="Times New Roman"/>
+          <w:sz w:val="24"/>
+          <w:szCs w:val="24"/>
+        </w:rPr>
+        <w:t>â</w:t>
+      </w:r>
+      <w:r>
+        <w:rPr>
+          <w:rFonts w:ascii="Times New Roman" w:hAnsi="Times New Roman" w:cs="Times New Roman"/>
+          <w:sz w:val="24"/>
+          <w:szCs w:val="24"/>
+        </w:rPr>
+        <w:t>ncias maiores houve uma diferença grande entre os dois algoritmos.</w:t>
       </w:r>
     </w:p>
     <w:p>
       <w:pPr>
         <w:spacing w:after="0" w:line="360" w:lineRule="auto"/>
+        <w:ind w:firstLine="1134"/>
         <w:jc w:val="both"/>
         <w:rPr>
           <w:rFonts w:ascii="Times New Roman" w:hAnsi="Times New Roman" w:cs="Times New Roman"/>
@@ -137,7 +210,7 @@
     <w:p>
       <w:pPr>
         <w:spacing w:after="0" w:line="360" w:lineRule="auto"/>
-        <w:jc w:val="both"/>
+        <w:jc w:val="center"/>
         <w:rPr>
           <w:rFonts w:ascii="Times New Roman" w:hAnsi="Times New Roman" w:cs="Times New Roman"/>
           <w:sz w:val="24"/>
@@ -152,9 +225,9 @@
           <w:szCs w:val="24"/>
         </w:rPr>
         <w:drawing>
-          <wp:inline distT="0" distB="0" distL="0" distR="0" wp14:anchorId="0E1F5E6D" wp14:editId="25B35094">
-            <wp:extent cx="5400040" cy="3275965"/>
-            <wp:effectExtent l="0" t="0" r="0" b="635"/>
+          <wp:inline distT="0" distB="0" distL="0" distR="0" wp14:anchorId="0E1F5E6D" wp14:editId="266638E4">
+            <wp:extent cx="4413434" cy="2677435"/>
+            <wp:effectExtent l="0" t="0" r="6350" b="8890"/>
             <wp:docPr id="1961560973" name="Imagem 2"/>
             <wp:cNvGraphicFramePr>
               <a:graphicFrameLocks xmlns:a="http://schemas.openxmlformats.org/drawingml/2006/main" noChangeAspect="1"/>
@@ -184,7 +257,7 @@
                   <pic:spPr bwMode="auto">
                     <a:xfrm>
                       <a:off x="0" y="0"/>
-                      <a:ext cx="5400040" cy="3275965"/>
+                      <a:ext cx="4427938" cy="2686234"/>
                     </a:xfrm>
                     <a:prstGeom prst="rect">
                       <a:avLst/>
@@ -204,6 +277,7 @@
     <w:p>
       <w:pPr>
         <w:spacing w:after="0" w:line="360" w:lineRule="auto"/>
+        <w:ind w:firstLine="1134"/>
         <w:jc w:val="both"/>
         <w:rPr>
           <w:rFonts w:ascii="Times New Roman" w:hAnsi="Times New Roman" w:cs="Times New Roman"/>
@@ -234,6 +308,7 @@
       <w:r>
         <w:rPr>
           <w:rFonts w:ascii="Times New Roman" w:hAnsi="Times New Roman" w:cs="Times New Roman"/>
+          <w:noProof/>
           <w:sz w:val="24"/>
           <w:szCs w:val="24"/>
         </w:rPr>

</xml_diff>